<commit_message>
Small addition to the report
</commit_message>
<xml_diff>
--- a/Project 2 Report.docx
+++ b/Project 2 Report.docx
@@ -41,7 +41,16 @@
     <w:p>
       <w:r>
         <w:tab/>
-        <w:t>In this experiment, we tested how increasing thread counts in a program influenced the time it took to compute Collatz Sequence stopping times concurrently. We computed the stopping times of values 0-</w:t>
+        <w:t xml:space="preserve">In this experiment, we tested how increasing thread counts in a program influenced the time it took to </w:t>
+      </w:r>
+      <w:r>
+        <w:t>concurrently</w:t>
+      </w:r>
+      <w:r>
+        <w:t xml:space="preserve"> </w:t>
+      </w:r>
+      <w:r>
+        <w:t>compute Collatz Sequence stopping times. We computed the stopping times of values 0-</w:t>
       </w:r>
       <w:r>
         <w:t>6678923</w:t>
@@ -122,12 +131,6 @@
     <w:p>
       <w:r>
         <w:tab/>
-      </w:r>
-    </w:p>
-    <w:p/>
-    <w:p>
-      <w:r>
-        <w:tab/>
         <w:t>The following line chart shows the computation time for each number of threads, for both locking and nonlocking threads.</w:t>
       </w:r>
     </w:p>
@@ -169,6 +172,9 @@
       <w:r>
         <w:t>the time taken to compute the Collatz sequences concurrently decreases with additional threads, up to a point. It seems the locks in the locking threads increase the amount of time taken to compute after 4 threads, which makes sense given the locking and unlocking that must occur to ensure data integrity. This locking forces threads to wait, and at a certain point it creates a bottleneck, no longer gaining the benefit of multiple threads.</w:t>
       </w:r>
+      <w:r>
+        <w:t xml:space="preserve"> The optimal amount for our program was 4 threads.</w:t>
+      </w:r>
     </w:p>
     <w:p>
       <w:pPr>
@@ -179,6 +185,45 @@
       </w:r>
     </w:p>
     <w:p/>
+    <w:p>
+      <w:pPr>
+        <w:rPr>
+          <w:sz w:val="28"/>
+          <w:szCs w:val="28"/>
+        </w:rPr>
+      </w:pPr>
+      <w:r>
+        <w:rPr>
+          <w:sz w:val="28"/>
+          <w:szCs w:val="28"/>
+        </w:rPr>
+        <w:t>Conclusion</w:t>
+      </w:r>
+    </w:p>
+    <w:p>
+      <w:r>
+        <w:rPr>
+          <w:sz w:val="28"/>
+          <w:szCs w:val="28"/>
+        </w:rPr>
+        <w:tab/>
+      </w:r>
+      <w:r>
+        <w:t>Using threads is a great way to reduce the amount of time a program takes to compute a solution. However, if they access shared data, the race problem needs to be solved. This will increase computation time</w:t>
+      </w:r>
+      <w:r>
+        <w:t xml:space="preserve"> </w:t>
+      </w:r>
+      <w:r>
+        <w:t xml:space="preserve">and will force programmers to find the optimal </w:t>
+      </w:r>
+      <w:r>
+        <w:t>number</w:t>
+      </w:r>
+      <w:r>
+        <w:t xml:space="preserve"> of threads to run computations concurrently while ensuring data integrity.</w:t>
+      </w:r>
+    </w:p>
     <w:sectPr>
       <w:pgSz w:w="12240" w:h="15840"/>
       <w:pgMar w:top="1440" w:right="1440" w:bottom="1440" w:left="1440" w:header="720" w:footer="720" w:gutter="0"/>

</xml_diff>